<commit_message>
insert version into HW07
</commit_message>
<xml_diff>
--- a/docs/homework/HW07.docx
+++ b/docs/homework/HW07.docx
@@ -25,7 +25,7 @@
         <w:pStyle w:val="Heading1"/>
         <w:numPr>
           <w:ilvl w:val="0"/>
-          <w:numId w:val="3"/>
+          <w:numId w:val="4"/>
         </w:numPr>
         <w:rPr/>
       </w:pPr>
@@ -179,15 +179,13 @@
           <w:t>7</w:t>
         </w:r>
       </w:hyperlink>
-      <w:hyperlink r:id="rId6">
-        <w:r>
-          <w:rPr>
-            <w:rStyle w:val="InternetLink"/>
-            <w:lang w:val="en-DE"/>
-          </w:rPr>
-          <w:t xml:space="preserve"> </w:t>
-        </w:r>
-      </w:hyperlink>
+      <w:r>
+        <w:rPr>
+          <w:rStyle w:val="InternetLink"/>
+          <w:lang w:val="en-DE"/>
+        </w:rPr>
+        <w:t xml:space="preserve"> </w:t>
+      </w:r>
       <w:r>
         <w:rPr>
           <w:lang w:val="en-DE"/>
@@ -212,7 +210,7 @@
         <w:t>CI:</w:t>
         <w:tab/>
       </w:r>
-      <w:hyperlink r:id="rId7">
+      <w:hyperlink r:id="rId6">
         <w:r>
           <w:rPr>
             <w:rStyle w:val="InternetLink"/>
@@ -221,7 +219,7 @@
           <w:t>https://t</w:t>
         </w:r>
       </w:hyperlink>
-      <w:hyperlink r:id="rId8">
+      <w:hyperlink r:id="rId7">
         <w:r>
           <w:rPr>
             <w:rStyle w:val="InternetLink"/>
@@ -230,7 +228,7 @@
           <w:t>ravis-ci.org/</w:t>
         </w:r>
       </w:hyperlink>
-      <w:hyperlink r:id="rId9">
+      <w:hyperlink r:id="rId8">
         <w:r>
           <w:rPr>
             <w:rStyle w:val="InternetLink"/>
@@ -241,7 +239,7 @@
           <w:t>ModischFabrications</w:t>
         </w:r>
       </w:hyperlink>
-      <w:hyperlink r:id="rId10">
+      <w:hyperlink r:id="rId9">
         <w:r>
           <w:rPr>
             <w:rStyle w:val="InternetLink"/>
@@ -267,7 +265,7 @@
         <w:t>Docker Hub Repo:</w:t>
         <w:tab/>
       </w:r>
-      <w:hyperlink r:id="rId11">
+      <w:hyperlink r:id="rId10">
         <w:r>
           <w:rPr>
             <w:rStyle w:val="InternetLink"/>
@@ -276,7 +274,7 @@
           <w:t>https://hub.docker.com/r/</w:t>
         </w:r>
       </w:hyperlink>
-      <w:hyperlink r:id="rId12">
+      <w:hyperlink r:id="rId11">
         <w:r>
           <w:rPr>
             <w:rStyle w:val="InternetLink"/>
@@ -287,7 +285,7 @@
           <w:t>modischfabrications</w:t>
         </w:r>
       </w:hyperlink>
-      <w:hyperlink r:id="rId13">
+      <w:hyperlink r:id="rId12">
         <w:r>
           <w:rPr>
             <w:rStyle w:val="InternetLink"/>
@@ -302,7 +300,7 @@
         <w:pStyle w:val="Heading1"/>
         <w:numPr>
           <w:ilvl w:val="0"/>
-          <w:numId w:val="3"/>
+          <w:numId w:val="4"/>
         </w:numPr>
         <w:rPr/>
       </w:pPr>
@@ -311,6 +309,246 @@
           <w:lang w:val="de"/>
         </w:rPr>
         <w:t>Hausaufgaben</w:t>
+      </w:r>
+    </w:p>
+    <w:p>
+      <w:pPr>
+        <w:pStyle w:val="Heading2"/>
+        <w:numPr>
+          <w:ilvl w:val="1"/>
+          <w:numId w:val="4"/>
+        </w:numPr>
+        <w:ind w:left="0" w:hanging="0"/>
+        <w:rPr/>
+      </w:pPr>
+      <w:r>
+        <w:rPr>
+          <w:lang w:val="de"/>
+        </w:rPr>
+        <w:t>Implementation</w:t>
+      </w:r>
+    </w:p>
+    <w:p>
+      <w:pPr>
+        <w:pStyle w:val="Heading3"/>
+        <w:numPr>
+          <w:ilvl w:val="2"/>
+          <w:numId w:val="4"/>
+        </w:numPr>
+        <w:ind w:left="0" w:hanging="0"/>
+        <w:rPr/>
+      </w:pPr>
+      <w:r>
+        <w:rPr>
+          <w:lang w:val="de"/>
+        </w:rPr>
+        <w:t>Neue Klassen (falls vorhanden)</w:t>
+      </w:r>
+    </w:p>
+    <w:p>
+      <w:pPr>
+        <w:pStyle w:val="TextBody"/>
+        <w:rPr>
+          <w:lang w:val="en-DE"/>
+        </w:rPr>
+      </w:pPr>
+      <w:r>
+        <w:rPr>
+          <w:lang w:val="en-DE"/>
+        </w:rPr>
+      </w:r>
+    </w:p>
+    <w:p>
+      <w:pPr>
+        <w:pStyle w:val="Heading3"/>
+        <w:numPr>
+          <w:ilvl w:val="2"/>
+          <w:numId w:val="4"/>
+        </w:numPr>
+        <w:ind w:left="0" w:hanging="0"/>
+        <w:rPr/>
+      </w:pPr>
+      <w:r>
+        <w:rPr>
+          <w:lang w:val="de"/>
+        </w:rPr>
+        <w:t>Veränderte Klassen (falls vorhanden)</w:t>
+      </w:r>
+    </w:p>
+    <w:p>
+      <w:pPr>
+        <w:pStyle w:val="TextBody"/>
+        <w:rPr>
+          <w:lang w:val="en-DE"/>
+        </w:rPr>
+      </w:pPr>
+      <w:r>
+        <w:rPr>
+          <w:lang w:val="en-DE"/>
+        </w:rPr>
+      </w:r>
+    </w:p>
+    <w:p>
+      <w:pPr>
+        <w:pStyle w:val="Heading3"/>
+        <w:numPr>
+          <w:ilvl w:val="2"/>
+          <w:numId w:val="4"/>
+        </w:numPr>
+        <w:ind w:left="0" w:hanging="0"/>
+        <w:rPr/>
+      </w:pPr>
+      <w:r>
+        <w:rPr>
+          <w:szCs w:val="24"/>
+          <w:lang w:val="de"/>
+        </w:rPr>
+        <w:t>Erklärung</w:t>
+      </w:r>
+    </w:p>
+    <w:p>
+      <w:pPr>
+        <w:pStyle w:val="TextBody"/>
+        <w:rPr>
+          <w:lang w:val="en-DE"/>
+        </w:rPr>
+      </w:pPr>
+      <w:r>
+        <w:rPr>
+          <w:lang w:val="en-DE"/>
+        </w:rPr>
+      </w:r>
+    </w:p>
+    <w:p>
+      <w:pPr>
+        <w:pStyle w:val="TextBody"/>
+        <w:rPr>
+          <w:lang w:val="en-DE"/>
+        </w:rPr>
+      </w:pPr>
+      <w:r>
+        <w:rPr>
+          <w:lang w:val="en-DE"/>
+        </w:rPr>
+        <w:t>Add design-by-contract to Coordinate interface and class hierarchy</w:t>
+      </w:r>
+    </w:p>
+    <w:p>
+      <w:pPr>
+        <w:pStyle w:val="TextBody"/>
+        <w:rPr>
+          <w:lang w:val="en-DE"/>
+        </w:rPr>
+      </w:pPr>
+      <w:r>
+        <w:rPr>
+          <w:lang w:val="en-DE"/>
+        </w:rPr>
+        <w:t>–</w:t>
+      </w:r>
+      <w:r>
+        <w:rPr>
+          <w:lang w:val="en-DE"/>
+        </w:rPr>
+        <w:t>Use assert statements and assertion methods for both</w:t>
+      </w:r>
+    </w:p>
+    <w:p>
+      <w:pPr>
+        <w:pStyle w:val="TextBody"/>
+        <w:rPr>
+          <w:lang w:val="en-DE"/>
+        </w:rPr>
+      </w:pPr>
+      <w:r>
+        <w:rPr>
+          <w:lang w:val="en-DE"/>
+        </w:rPr>
+        <w:t>●</w:t>
+      </w:r>
+      <w:r>
+        <w:rPr>
+          <w:lang w:val="en-DE"/>
+        </w:rPr>
+        <w:t>Preconditions</w:t>
+      </w:r>
+    </w:p>
+    <w:p>
+      <w:pPr>
+        <w:pStyle w:val="TextBody"/>
+        <w:rPr>
+          <w:lang w:val="en-DE"/>
+        </w:rPr>
+      </w:pPr>
+      <w:r>
+        <w:rPr>
+          <w:lang w:val="en-DE"/>
+        </w:rPr>
+        <w:t>●</w:t>
+      </w:r>
+      <w:r>
+        <w:rPr>
+          <w:lang w:val="en-DE"/>
+        </w:rPr>
+        <w:t>Postconditions</w:t>
+      </w:r>
+    </w:p>
+    <w:p>
+      <w:pPr>
+        <w:pStyle w:val="TextBody"/>
+        <w:rPr>
+          <w:lang w:val="en-DE"/>
+        </w:rPr>
+      </w:pPr>
+      <w:r>
+        <w:rPr>
+          <w:lang w:val="en-DE"/>
+        </w:rPr>
+        <w:t>–</w:t>
+      </w:r>
+      <w:r>
+        <w:rPr>
+          <w:lang w:val="en-DE"/>
+        </w:rPr>
+        <w:t>Implement assertClassInvariants methods for class invariants</w:t>
+      </w:r>
+    </w:p>
+    <w:p>
+      <w:pPr>
+        <w:pStyle w:val="TextBody"/>
+        <w:rPr>
+          <w:lang w:val="en-DE"/>
+        </w:rPr>
+      </w:pPr>
+      <w:r>
+        <w:rPr>
+          <w:lang w:val="en-DE"/>
+        </w:rPr>
+      </w:r>
+    </w:p>
+    <w:p>
+      <w:pPr>
+        <w:pStyle w:val="TextBody"/>
+        <w:rPr/>
+      </w:pPr>
+      <w:r>
+        <w:rPr>
+          <w:lang w:val="de"/>
+        </w:rPr>
+        <w:t xml:space="preserve">Zuletzt habe ich alle Änderungen gepusht und den letzten Commit mit dem oben genannten Tag für die Abgabe markiert. </w:t>
+      </w:r>
+    </w:p>
+    <w:p>
+      <w:pPr>
+        <w:pStyle w:val="TextBody"/>
+        <w:rPr>
+          <w:lang w:val="en-DE"/>
+        </w:rPr>
+      </w:pPr>
+      <w:r>
+        <w:rPr>
+          <w:lang w:val="en-DE"/>
+        </w:rPr>
       </w:r>
     </w:p>
     <w:p>
@@ -327,7 +565,7 @@
         <w:rPr>
           <w:lang w:val="de"/>
         </w:rPr>
-        <w:t>Implementation</w:t>
+        <w:t>Fragen</w:t>
       </w:r>
     </w:p>
     <w:p>
@@ -335,28 +573,41 @@
         <w:pStyle w:val="Heading3"/>
         <w:numPr>
           <w:ilvl w:val="2"/>
-          <w:numId w:val="3"/>
+          <w:numId w:val="2"/>
         </w:numPr>
         <w:ind w:left="0" w:hanging="0"/>
         <w:rPr/>
       </w:pPr>
       <w:r>
-        <w:rPr>
-          <w:lang w:val="de"/>
-        </w:rPr>
-        <w:t>Neue Klassen (falls vorhanden)</w:t>
+        <w:rPr/>
+        <w:t>How do you test for conditions?</w:t>
       </w:r>
     </w:p>
     <w:p>
       <w:pPr>
         <w:pStyle w:val="TextBody"/>
-        <w:rPr>
-          <w:lang w:val="en-DE"/>
-        </w:rPr>
-      </w:pPr>
-      <w:r>
-        <w:rPr>
-          <w:lang w:val="en-DE"/>
+        <w:rPr/>
+      </w:pPr>
+      <w:r>
+        <w:rPr>
+          <w:rFonts w:ascii="Arial" w:hAnsi="Arial"/>
+          <w:szCs w:val="28"/>
+        </w:rPr>
+        <w:t>Fjhgfh</w:t>
+      </w:r>
+    </w:p>
+    <w:p>
+      <w:pPr>
+        <w:pStyle w:val="TextBody"/>
+        <w:rPr>
+          <w:rFonts w:ascii="Arial" w:hAnsi="Arial"/>
+          <w:szCs w:val="28"/>
+        </w:rPr>
+      </w:pPr>
+      <w:r>
+        <w:rPr>
+          <w:rFonts w:ascii="Arial" w:hAnsi="Arial"/>
+          <w:szCs w:val="28"/>
         </w:rPr>
       </w:r>
     </w:p>
@@ -365,141 +616,8 @@
         <w:pStyle w:val="Heading3"/>
         <w:numPr>
           <w:ilvl w:val="2"/>
-          <w:numId w:val="3"/>
-        </w:numPr>
-        <w:ind w:left="0" w:hanging="0"/>
-        <w:rPr/>
-      </w:pPr>
-      <w:r>
-        <w:rPr>
-          <w:lang w:val="de"/>
-        </w:rPr>
-        <w:t>Veränderte Klassen (falls vorhanden)</w:t>
-      </w:r>
-    </w:p>
-    <w:p>
-      <w:pPr>
-        <w:pStyle w:val="TextBody"/>
-        <w:rPr>
-          <w:lang w:val="en-DE"/>
-        </w:rPr>
-      </w:pPr>
-      <w:r>
-        <w:rPr>
-          <w:lang w:val="en-DE"/>
-        </w:rPr>
-      </w:r>
-    </w:p>
-    <w:p>
-      <w:pPr>
-        <w:pStyle w:val="Heading3"/>
-        <w:numPr>
-          <w:ilvl w:val="2"/>
-          <w:numId w:val="3"/>
-        </w:numPr>
-        <w:ind w:left="0" w:hanging="0"/>
-        <w:rPr/>
-      </w:pPr>
-      <w:r>
-        <w:rPr>
-          <w:szCs w:val="24"/>
-          <w:lang w:val="de"/>
-        </w:rPr>
-        <w:t>Erklärung</w:t>
-      </w:r>
-    </w:p>
-    <w:p>
-      <w:pPr>
-        <w:pStyle w:val="TextBody"/>
-        <w:rPr>
-          <w:lang w:val="en-DE"/>
-        </w:rPr>
-      </w:pPr>
-      <w:r>
-        <w:rPr/>
-      </w:r>
-    </w:p>
-    <w:p>
-      <w:pPr>
-        <w:pStyle w:val="TextBody"/>
-        <w:rPr/>
-      </w:pPr>
-      <w:r>
-        <w:rPr>
-          <w:lang w:val="de"/>
-        </w:rPr>
-        <w:t xml:space="preserve">Zuletzt habe ich alle Änderungen gepusht und den letzten Commit mit dem oben genannten Tag für die Abgabe markiert. </w:t>
-      </w:r>
-    </w:p>
-    <w:p>
-      <w:pPr>
-        <w:pStyle w:val="TextBody"/>
-        <w:rPr>
-          <w:lang w:val="en-DE"/>
-        </w:rPr>
-      </w:pPr>
-      <w:r>
-        <w:rPr>
-          <w:lang w:val="en-DE"/>
-        </w:rPr>
-      </w:r>
-    </w:p>
-    <w:p>
-      <w:pPr>
-        <w:pStyle w:val="Heading2"/>
-        <w:numPr>
-          <w:ilvl w:val="1"/>
           <w:numId w:val="2"/>
         </w:numPr>
-        <w:ind w:left="0" w:hanging="0"/>
-        <w:rPr/>
-      </w:pPr>
-      <w:r>
-        <w:rPr>
-          <w:lang w:val="de"/>
-        </w:rPr>
-        <w:t>Fragen</w:t>
-      </w:r>
-    </w:p>
-    <w:p>
-      <w:pPr>
-        <w:pStyle w:val="Heading3"/>
-        <w:ind w:left="0" w:hanging="0"/>
-        <w:rPr/>
-      </w:pPr>
-      <w:r>
-        <w:rPr/>
-        <w:t>How do you test for conditions?</w:t>
-      </w:r>
-    </w:p>
-    <w:p>
-      <w:pPr>
-        <w:pStyle w:val="TextBody"/>
-        <w:rPr/>
-      </w:pPr>
-      <w:r>
-        <w:rPr>
-          <w:rFonts w:ascii="Arial" w:hAnsi="Arial"/>
-          <w:szCs w:val="28"/>
-        </w:rPr>
-        <w:t>Fjhgfh</w:t>
-      </w:r>
-    </w:p>
-    <w:p>
-      <w:pPr>
-        <w:pStyle w:val="TextBody"/>
-        <w:rPr>
-          <w:rFonts w:ascii="Arial" w:hAnsi="Arial"/>
-          <w:szCs w:val="28"/>
-        </w:rPr>
-      </w:pPr>
-      <w:r>
-        <w:rPr/>
-      </w:r>
-    </w:p>
-    <w:p>
-      <w:pPr>
-        <w:pStyle w:val="Heading3"/>
         <w:ind w:left="0" w:hanging="0"/>
         <w:rPr/>
       </w:pPr>
@@ -768,6 +886,98 @@
       <w:lvlText w:val=""/>
       <w:lvlJc w:val="left"/>
       <w:pPr>
+        <w:ind w:left="0" w:hanging="0"/>
+      </w:pPr>
+    </w:lvl>
+    <w:lvl w:ilvl="4">
+      <w:start w:val="1"/>
+      <w:numFmt w:val="none"/>
+      <w:suff w:val="nothing"/>
+      <w:lvlText w:val=""/>
+      <w:lvlJc w:val="left"/>
+      <w:pPr>
+        <w:ind w:left="0" w:hanging="0"/>
+      </w:pPr>
+    </w:lvl>
+    <w:lvl w:ilvl="5">
+      <w:start w:val="1"/>
+      <w:numFmt w:val="none"/>
+      <w:suff w:val="nothing"/>
+      <w:lvlText w:val=""/>
+      <w:lvlJc w:val="left"/>
+      <w:pPr>
+        <w:ind w:left="0" w:hanging="0"/>
+      </w:pPr>
+    </w:lvl>
+    <w:lvl w:ilvl="6">
+      <w:start w:val="1"/>
+      <w:numFmt w:val="none"/>
+      <w:suff w:val="nothing"/>
+      <w:lvlText w:val=""/>
+      <w:lvlJc w:val="left"/>
+      <w:pPr>
+        <w:ind w:left="0" w:hanging="0"/>
+      </w:pPr>
+    </w:lvl>
+    <w:lvl w:ilvl="7">
+      <w:start w:val="1"/>
+      <w:numFmt w:val="none"/>
+      <w:suff w:val="nothing"/>
+      <w:lvlText w:val=""/>
+      <w:lvlJc w:val="left"/>
+      <w:pPr>
+        <w:ind w:left="0" w:hanging="0"/>
+      </w:pPr>
+    </w:lvl>
+    <w:lvl w:ilvl="8">
+      <w:start w:val="1"/>
+      <w:numFmt w:val="none"/>
+      <w:suff w:val="nothing"/>
+      <w:lvlText w:val=""/>
+      <w:lvlJc w:val="left"/>
+      <w:pPr>
+        <w:ind w:left="0" w:hanging="0"/>
+      </w:pPr>
+    </w:lvl>
+  </w:abstractNum>
+  <w:abstractNum w:abstractNumId="4">
+    <w:lvl w:ilvl="0">
+      <w:start w:val="1"/>
+      <w:numFmt w:val="none"/>
+      <w:suff w:val="nothing"/>
+      <w:lvlText w:val=""/>
+      <w:lvlJc w:val="left"/>
+      <w:pPr>
+        <w:ind w:left="432" w:hanging="432"/>
+      </w:pPr>
+    </w:lvl>
+    <w:lvl w:ilvl="1">
+      <w:start w:val="1"/>
+      <w:numFmt w:val="none"/>
+      <w:suff w:val="nothing"/>
+      <w:lvlText w:val=""/>
+      <w:lvlJc w:val="left"/>
+      <w:pPr>
+        <w:ind w:left="576" w:hanging="576"/>
+      </w:pPr>
+    </w:lvl>
+    <w:lvl w:ilvl="2">
+      <w:start w:val="1"/>
+      <w:numFmt w:val="none"/>
+      <w:suff w:val="nothing"/>
+      <w:lvlText w:val=""/>
+      <w:lvlJc w:val="left"/>
+      <w:pPr>
+        <w:ind w:left="720" w:hanging="720"/>
+      </w:pPr>
+    </w:lvl>
+    <w:lvl w:ilvl="3">
+      <w:start w:val="1"/>
+      <w:numFmt w:val="none"/>
+      <w:suff w:val="nothing"/>
+      <w:lvlText w:val=""/>
+      <w:lvlJc w:val="left"/>
+      <w:pPr>
         <w:ind w:left="864" w:hanging="864"/>
       </w:pPr>
     </w:lvl>
@@ -830,6 +1040,9 @@
   </w:num>
   <w:num w:numId="3">
     <w:abstractNumId w:val="3"/>
+  </w:num>
+  <w:num w:numId="4">
+    <w:abstractNumId w:val="4"/>
   </w:num>
 </w:numbering>
 </file>
@@ -1235,7 +1448,7 @@
       <w:jc w:val="left"/>
     </w:pPr>
     <w:rPr>
-      <w:rFonts w:eastAsia="Droid Sans Fallback" w:cs="FreeSans" w:ascii="Times New Roman" w:hAnsi="Times New Roman"/>
+      <w:rFonts w:ascii="Times New Roman" w:hAnsi="Times New Roman" w:eastAsia="Droid Sans Fallback" w:cs="FreeSans"/>
       <w:color w:val="auto"/>
       <w:kern w:val="2"/>
       <w:sz w:val="24"/>
@@ -1616,6 +1829,29 @@
   </w:style>
   <w:style w:type="character" w:styleId="ListLabel32">
     <w:name w:val="ListLabel 32"/>
+    <w:qFormat/>
+    <w:rPr>
+      <w:lang w:val="en-DE"/>
+    </w:rPr>
+  </w:style>
+  <w:style w:type="character" w:styleId="ListLabel33">
+    <w:name w:val="ListLabel 33"/>
+    <w:qFormat/>
+    <w:rPr>
+      <w:lang w:val="de"/>
+    </w:rPr>
+  </w:style>
+  <w:style w:type="character" w:styleId="ListLabel34">
+    <w:name w:val="ListLabel 34"/>
+    <w:qFormat/>
+    <w:rPr>
+      <w:b/>
+      <w:bCs/>
+      <w:lang w:val="de"/>
+    </w:rPr>
+  </w:style>
+  <w:style w:type="character" w:styleId="ListLabel35">
+    <w:name w:val="ListLabel 35"/>
     <w:qFormat/>
     <w:rPr>
       <w:lang w:val="en-DE"/>

</xml_diff>